<commit_message>
Drop 3D Effect. Documentation update.
</commit_message>
<xml_diff>
--- a/plugins/Drop 3D Effects Documentation v1.4.docx
+++ b/plugins/Drop 3D Effects Documentation v1.4.docx
@@ -139,6 +139,177 @@
         </w:rPr>
         <w:t>Demo.</w:t>
       </w:r>
+    </w:p>
+    <w:p>
+      <w:pPr>
+        <w:autoSpaceDE w:val="0"/>
+        <w:autoSpaceDN w:val="0"/>
+        <w:adjustRightInd w:val="0"/>
+        <w:spacing w:after="0" w:line="240" w:lineRule="auto"/>
+        <w:rPr>
+          <w:rFonts w:cs="Consolas"/>
+          <w:color w:val="000000"/>
+          <w:sz w:val="24"/>
+          <w:szCs w:val="24"/>
+          <w:highlight w:val="white"/>
+          <w:lang w:val="en-US"/>
+        </w:rPr>
+      </w:pPr>
+    </w:p>
+    <w:p>
+      <w:pPr>
+        <w:autoSpaceDE w:val="0"/>
+        <w:autoSpaceDN w:val="0"/>
+        <w:adjustRightInd w:val="0"/>
+        <w:spacing w:after="0" w:line="240" w:lineRule="auto"/>
+        <w:rPr>
+          <w:rFonts w:cs="Consolas"/>
+          <w:color w:val="000000"/>
+          <w:sz w:val="24"/>
+          <w:szCs w:val="24"/>
+          <w:lang w:val="en-US"/>
+        </w:rPr>
+      </w:pPr>
+      <w:r>
+        <w:rPr>
+          <w:rFonts w:cs="Consolas"/>
+          <w:color w:val="000000"/>
+          <w:sz w:val="24"/>
+          <w:szCs w:val="24"/>
+          <w:lang w:val="en-US"/>
+        </w:rPr>
+        <w:t xml:space="preserve">Check </w:t>
+      </w:r>
+      <w:proofErr w:type="spellStart"/>
+      <w:r>
+        <w:rPr>
+          <w:rFonts w:cs="Consolas"/>
+          <w:color w:val="000000"/>
+          <w:sz w:val="24"/>
+          <w:szCs w:val="24"/>
+          <w:lang w:val="en-US"/>
+        </w:rPr>
+        <w:t>WebGL</w:t>
+      </w:r>
+      <w:proofErr w:type="spellEnd"/>
+      <w:r>
+        <w:rPr>
+          <w:rFonts w:cs="Consolas"/>
+          <w:color w:val="000000"/>
+          <w:sz w:val="24"/>
+          <w:szCs w:val="24"/>
+          <w:lang w:val="en-US"/>
+        </w:rPr>
+        <w:t xml:space="preserve"> demo example:</w:t>
+      </w:r>
+    </w:p>
+    <w:p>
+      <w:pPr>
+        <w:autoSpaceDE w:val="0"/>
+        <w:autoSpaceDN w:val="0"/>
+        <w:adjustRightInd w:val="0"/>
+        <w:spacing w:after="0" w:line="240" w:lineRule="auto"/>
+        <w:rPr>
+          <w:rFonts w:cs="Consolas"/>
+          <w:color w:val="000000"/>
+          <w:sz w:val="24"/>
+          <w:szCs w:val="24"/>
+          <w:lang w:val="en-US"/>
+        </w:rPr>
+      </w:pPr>
+      <w:hyperlink r:id="rId6" w:history="1">
+        <w:r>
+          <w:rPr>
+            <w:rStyle w:val="a3"/>
+            <w:rFonts w:cs="Consolas"/>
+            <w:sz w:val="24"/>
+            <w:szCs w:val="24"/>
+            <w:lang w:val="en-US"/>
+          </w:rPr>
+          <w:t>http://nubic</w:t>
+        </w:r>
+        <w:bookmarkStart w:id="0" w:name="_GoBack"/>
+        <w:bookmarkEnd w:id="0"/>
+        <w:r>
+          <w:rPr>
+            <w:rStyle w:val="a3"/>
+            <w:rFonts w:cs="Consolas"/>
+            <w:sz w:val="24"/>
+            <w:szCs w:val="24"/>
+            <w:lang w:val="en-US"/>
+          </w:rPr>
+          <w:t>k</w:t>
+        </w:r>
+        <w:r>
+          <w:rPr>
+            <w:rStyle w:val="a3"/>
+            <w:rFonts w:cs="Consolas"/>
+            <w:sz w:val="24"/>
+            <w:szCs w:val="24"/>
+            <w:lang w:val="en-US"/>
+          </w:rPr>
+          <w:t>.github.io/plugins/d3dewebgl/index.html</w:t>
+        </w:r>
+      </w:hyperlink>
+    </w:p>
+    <w:p>
+      <w:pPr>
+        <w:autoSpaceDE w:val="0"/>
+        <w:autoSpaceDN w:val="0"/>
+        <w:adjustRightInd w:val="0"/>
+        <w:spacing w:after="0" w:line="240" w:lineRule="auto"/>
+        <w:rPr>
+          <w:rFonts w:cs="Consolas"/>
+          <w:color w:val="000000"/>
+          <w:sz w:val="24"/>
+          <w:szCs w:val="24"/>
+          <w:highlight w:val="white"/>
+          <w:lang w:val="en-US"/>
+        </w:rPr>
+      </w:pPr>
+    </w:p>
+    <w:p>
+      <w:pPr>
+        <w:autoSpaceDE w:val="0"/>
+        <w:autoSpaceDN w:val="0"/>
+        <w:adjustRightInd w:val="0"/>
+        <w:spacing w:after="0" w:line="240" w:lineRule="auto"/>
+        <w:rPr>
+          <w:rFonts w:cs="Consolas"/>
+          <w:color w:val="000000"/>
+          <w:sz w:val="24"/>
+          <w:szCs w:val="24"/>
+          <w:highlight w:val="white"/>
+          <w:lang w:val="en-US"/>
+        </w:rPr>
+      </w:pPr>
+      <w:r>
+        <w:rPr>
+          <w:rFonts w:cs="Consolas"/>
+          <w:color w:val="000000"/>
+          <w:sz w:val="24"/>
+          <w:szCs w:val="24"/>
+          <w:highlight w:val="white"/>
+          <w:lang w:val="en-US"/>
+        </w:rPr>
+        <w:t>or</w:t>
+      </w:r>
+    </w:p>
+    <w:p>
+      <w:pPr>
+        <w:autoSpaceDE w:val="0"/>
+        <w:autoSpaceDN w:val="0"/>
+        <w:adjustRightInd w:val="0"/>
+        <w:spacing w:after="0" w:line="240" w:lineRule="auto"/>
+        <w:rPr>
+          <w:rFonts w:cs="Consolas"/>
+          <w:color w:val="000000"/>
+          <w:sz w:val="24"/>
+          <w:szCs w:val="24"/>
+          <w:highlight w:val="white"/>
+          <w:lang w:val="en-US"/>
+        </w:rPr>
+      </w:pPr>
     </w:p>
     <w:p>
       <w:pPr>
@@ -270,7 +441,7 @@
                     </pic:cNvPicPr>
                   </pic:nvPicPr>
                   <pic:blipFill>
-                    <a:blip r:embed="rId6" cstate="print">
+                    <a:blip r:embed="rId7" cstate="print">
                       <a:extLst>
                         <a:ext uri="{28A0092B-C50C-407E-A947-70E740481C1C}">
                           <a14:useLocalDpi xmlns:a14="http://schemas.microsoft.com/office/drawing/2010/main" val="0"/>
@@ -974,7 +1145,7 @@
                     </pic:cNvPicPr>
                   </pic:nvPicPr>
                   <pic:blipFill>
-                    <a:blip r:embed="rId7" cstate="print">
+                    <a:blip r:embed="rId8" cstate="print">
                       <a:extLst>
                         <a:ext uri="{28A0092B-C50C-407E-A947-70E740481C1C}">
                           <a14:useLocalDpi xmlns:a14="http://schemas.microsoft.com/office/drawing/2010/main" val="0"/>
@@ -1044,7 +1215,7 @@
                     </pic:cNvPicPr>
                   </pic:nvPicPr>
                   <pic:blipFill>
-                    <a:blip r:embed="rId8" cstate="print">
+                    <a:blip r:embed="rId9" cstate="print">
                       <a:extLst>
                         <a:ext uri="{28A0092B-C50C-407E-A947-70E740481C1C}">
                           <a14:useLocalDpi xmlns:a14="http://schemas.microsoft.com/office/drawing/2010/main" val="0"/>
@@ -1308,7 +1479,7 @@
                     </pic:cNvPicPr>
                   </pic:nvPicPr>
                   <pic:blipFill>
-                    <a:blip r:embed="rId9" cstate="print">
+                    <a:blip r:embed="rId10" cstate="print">
                       <a:extLst>
                         <a:ext uri="{28A0092B-C50C-407E-A947-70E740481C1C}">
                           <a14:useLocalDpi xmlns:a14="http://schemas.microsoft.com/office/drawing/2010/main" val="0"/>
@@ -1878,7 +2049,7 @@
                     </pic:cNvPicPr>
                   </pic:nvPicPr>
                   <pic:blipFill>
-                    <a:blip r:embed="rId10" cstate="print">
+                    <a:blip r:embed="rId11" cstate="print">
                       <a:extLst>
                         <a:ext uri="{28A0092B-C50C-407E-A947-70E740481C1C}">
                           <a14:useLocalDpi xmlns:a14="http://schemas.microsoft.com/office/drawing/2010/main" val="0"/>
@@ -2191,7 +2362,7 @@
                     </pic:cNvPicPr>
                   </pic:nvPicPr>
                   <pic:blipFill>
-                    <a:blip r:embed="rId11" cstate="print">
+                    <a:blip r:embed="rId12" cstate="print">
                       <a:extLst>
                         <a:ext uri="{28A0092B-C50C-407E-A947-70E740481C1C}">
                           <a14:useLocalDpi xmlns:a14="http://schemas.microsoft.com/office/drawing/2010/main" val="0"/>
@@ -2373,7 +2544,7 @@
             <o:lock v:ext="edit" aspectratio="t"/>
           </v:shapetype>
           <v:shape id="_x0000_i1025" type="#_x0000_t75" style="width:216.75pt;height:109.5pt">
-            <v:imagedata r:id="rId12" o:title="test_script2"/>
+            <v:imagedata r:id="rId13" o:title="test_script2"/>
           </v:shape>
         </w:pict>
       </w:r>
@@ -2422,8 +2593,6 @@
         <w:lastRenderedPageBreak/>
         <w:t>5</w:t>
       </w:r>
-      <w:bookmarkStart w:id="0" w:name="_GoBack"/>
-      <w:bookmarkEnd w:id="0"/>
       <w:r>
         <w:rPr>
           <w:rFonts w:cs="Consolas"/>
@@ -2485,7 +2654,7 @@
         </w:rPr>
         <w:t xml:space="preserve"> </w:t>
       </w:r>
-      <w:hyperlink r:id="rId13" w:history="1">
+      <w:hyperlink r:id="rId14" w:history="1">
         <w:r>
           <w:rPr>
             <w:rStyle w:val="a3"/>
@@ -3398,7 +3567,7 @@
 </file>
 
 <file path=customXml/itemProps1.xml><?xml version="1.0" encoding="utf-8"?>
-<ds:datastoreItem xmlns:ds="http://schemas.openxmlformats.org/officeDocument/2006/customXml" ds:itemID="{10EEEA8C-BF45-4314-83A2-4A15314582B7}">
+<ds:datastoreItem xmlns:ds="http://schemas.openxmlformats.org/officeDocument/2006/customXml" ds:itemID="{D7F9E3D8-3102-444A-8C97-7F982081B78D}">
   <ds:schemaRefs>
     <ds:schemaRef ds:uri="http://schemas.openxmlformats.org/officeDocument/2006/bibliography"/>
   </ds:schemaRefs>

</xml_diff>